<commit_message>
Update Form Permohonan Seminar TA (TA2).docx
</commit_message>
<xml_diff>
--- a/Birokrasi/Berkas Seminar TA/Form Permohonan Seminar TA (TA2).docx
+++ b/Birokrasi/Berkas Seminar TA/Form Permohonan Seminar TA (TA2).docx
@@ -1354,33 +1354,31 @@
           <w:szCs w:val="22"/>
           <w:lang w:val="pt-BR"/>
         </w:rPr>
-        <w:tab/>
-      </w:r>
-      <w:r>
-        <w:rPr>
-          <w:sz w:val="22"/>
-          <w:szCs w:val="22"/>
-          <w:lang w:val="pt-BR"/>
-        </w:rPr>
         <w:t>(paraf:</w:t>
       </w:r>
       <w:r>
         <w:rPr>
           <w:sz w:val="22"/>
           <w:szCs w:val="22"/>
-          <w:u w:val="single"/>
-          <w:lang w:val="pt-BR"/>
-        </w:rPr>
-        <w:tab/>
-      </w:r>
-      <w:r>
-        <w:rPr>
-          <w:sz w:val="22"/>
-          <w:szCs w:val="22"/>
-          <w:u w:val="single"/>
-          <w:lang w:val="pt-BR"/>
-        </w:rPr>
-        <w:t xml:space="preserve">            </w:t>
+          <w:lang w:val="pt-BR"/>
+        </w:rPr>
+        <w:tab/>
+      </w:r>
+      <w:r>
+        <w:rPr>
+          <w:sz w:val="22"/>
+          <w:szCs w:val="22"/>
+          <w:lang w:val="pt-BR"/>
+        </w:rPr>
+        <w:tab/>
+      </w:r>
+      <w:r>
+        <w:rPr>
+          <w:sz w:val="22"/>
+          <w:szCs w:val="22"/>
+          <w:lang w:val="pt-BR"/>
+        </w:rPr>
+        <w:tab/>
       </w:r>
       <w:r>
         <w:rPr>
@@ -1473,33 +1471,31 @@
           <w:lang w:val="pt-BR"/>
         </w:rPr>
         <w:tab/>
-      </w:r>
-      <w:r>
-        <w:rPr>
-          <w:sz w:val="22"/>
-          <w:szCs w:val="22"/>
-          <w:lang w:val="pt-BR"/>
-        </w:rPr>
-        <w:tab/>
         <w:t>(paraf:</w:t>
       </w:r>
       <w:r>
         <w:rPr>
           <w:sz w:val="22"/>
           <w:szCs w:val="22"/>
-          <w:u w:val="single"/>
-          <w:lang w:val="pt-BR"/>
-        </w:rPr>
-        <w:tab/>
-      </w:r>
-      <w:r>
-        <w:rPr>
-          <w:sz w:val="22"/>
-          <w:szCs w:val="22"/>
-          <w:u w:val="single"/>
-          <w:lang w:val="pt-BR"/>
-        </w:rPr>
-        <w:t>______</w:t>
+          <w:lang w:val="pt-BR"/>
+        </w:rPr>
+        <w:tab/>
+      </w:r>
+      <w:r>
+        <w:rPr>
+          <w:sz w:val="22"/>
+          <w:szCs w:val="22"/>
+          <w:lang w:val="pt-BR"/>
+        </w:rPr>
+        <w:tab/>
+      </w:r>
+      <w:r>
+        <w:rPr>
+          <w:sz w:val="22"/>
+          <w:szCs w:val="22"/>
+          <w:lang w:val="pt-BR"/>
+        </w:rPr>
+        <w:tab/>
       </w:r>
       <w:r>
         <w:rPr>

</xml_diff>